<commit_message>
Dear God I hope this is the final commit
</commit_message>
<xml_diff>
--- a/week_08/case_study_08.docx
+++ b/week_08/case_study_08.docx
@@ -58,16 +58,774 @@
     </w:p>
     <w:p>
       <w:pPr>
+        <w:pStyle w:val="SourceCode"/>
+      </w:pPr>
+      <w:r>
+        <w:rPr>
+          <w:rStyle w:val="CommentTok"/>
+        </w:rPr>
+        <w:t xml:space="preserve">#Load Packages</w:t>
+      </w:r>
+      <w:r>
+        <w:br/>
+      </w:r>
+      <w:r>
+        <w:rPr>
+          <w:rStyle w:val="FunctionTok"/>
+        </w:rPr>
+        <w:t xml:space="preserve">library</w:t>
+      </w:r>
+      <w:r>
+        <w:rPr>
+          <w:rStyle w:val="NormalTok"/>
+        </w:rPr>
+        <w:t xml:space="preserve">(tidyverse)</w:t>
+      </w:r>
+      <w:r>
+        <w:br/>
+      </w:r>
+      <w:r>
+        <w:rPr>
+          <w:rStyle w:val="FunctionTok"/>
+        </w:rPr>
+        <w:t xml:space="preserve">library</w:t>
+      </w:r>
+      <w:r>
+        <w:rPr>
+          <w:rStyle w:val="NormalTok"/>
+        </w:rPr>
+        <w:t xml:space="preserve">(dplyr)</w:t>
+      </w:r>
+      <w:r>
+        <w:br/>
+      </w:r>
+      <w:r>
+        <w:rPr>
+          <w:rStyle w:val="FunctionTok"/>
+        </w:rPr>
+        <w:t xml:space="preserve">library</w:t>
+      </w:r>
+      <w:r>
+        <w:rPr>
+          <w:rStyle w:val="NormalTok"/>
+        </w:rPr>
+        <w:t xml:space="preserve">(kableExtra)</w:t>
+      </w:r>
+      <w:r>
+        <w:br/>
+      </w:r>
+      <w:r>
+        <w:br/>
+      </w:r>
+      <w:r>
+        <w:rPr>
+          <w:rStyle w:val="CommentTok"/>
+        </w:rPr>
+        <w:t xml:space="preserve">#Read data in</w:t>
+      </w:r>
+      <w:r>
+        <w:br/>
+      </w:r>
+      <w:r>
+        <w:rPr>
+          <w:rStyle w:val="NormalTok"/>
+        </w:rPr>
+        <w:t xml:space="preserve">URL</w:t>
+      </w:r>
+      <w:r>
+        <w:rPr>
+          <w:rStyle w:val="OtherTok"/>
+        </w:rPr>
+        <w:t xml:space="preserve">&lt;-</w:t>
+      </w:r>
+      <w:r>
+        <w:rPr>
+          <w:rStyle w:val="NormalTok"/>
+        </w:rPr>
+        <w:t xml:space="preserve"> (</w:t>
+      </w:r>
+      <w:r>
+        <w:rPr>
+          <w:rStyle w:val="StringTok"/>
+        </w:rPr>
+        <w:t xml:space="preserve">"https://gml.noaa.gov/webdata/ccgg/trends/co2/co2_annmean_mlo.txt"</w:t>
+      </w:r>
+      <w:r>
+        <w:rPr>
+          <w:rStyle w:val="NormalTok"/>
+        </w:rPr>
+        <w:t xml:space="preserve">)</w:t>
+      </w:r>
+      <w:r>
+        <w:br/>
+      </w:r>
+      <w:r>
+        <w:rPr>
+          <w:rStyle w:val="NormalTok"/>
+        </w:rPr>
+        <w:t xml:space="preserve">Data </w:t>
+      </w:r>
+      <w:r>
+        <w:rPr>
+          <w:rStyle w:val="OtherTok"/>
+        </w:rPr>
+        <w:t xml:space="preserve">&lt;-</w:t>
+      </w:r>
+      <w:r>
+        <w:rPr>
+          <w:rStyle w:val="NormalTok"/>
+        </w:rPr>
+        <w:t xml:space="preserve"> </w:t>
+      </w:r>
+      <w:r>
+        <w:rPr>
+          <w:rStyle w:val="FunctionTok"/>
+        </w:rPr>
+        <w:t xml:space="preserve">read_table</w:t>
+      </w:r>
+      <w:r>
+        <w:rPr>
+          <w:rStyle w:val="NormalTok"/>
+        </w:rPr>
+        <w:t xml:space="preserve">(URL, </w:t>
+      </w:r>
+      <w:r>
+        <w:rPr>
+          <w:rStyle w:val="AttributeTok"/>
+        </w:rPr>
+        <w:t xml:space="preserve">skip=</w:t>
+      </w:r>
+      <w:r>
+        <w:rPr>
+          <w:rStyle w:val="DecValTok"/>
+        </w:rPr>
+        <w:t xml:space="preserve">57</w:t>
+      </w:r>
+      <w:r>
+        <w:rPr>
+          <w:rStyle w:val="NormalTok"/>
+        </w:rPr>
+        <w:t xml:space="preserve">, </w:t>
+      </w:r>
+      <w:r>
+        <w:rPr>
+          <w:rStyle w:val="AttributeTok"/>
+        </w:rPr>
+        <w:t xml:space="preserve">col_names=</w:t>
+      </w:r>
+      <w:r>
+        <w:rPr>
+          <w:rStyle w:val="NormalTok"/>
+        </w:rPr>
+        <w:t xml:space="preserve"> </w:t>
+      </w:r>
+      <w:r>
+        <w:rPr>
+          <w:rStyle w:val="FunctionTok"/>
+        </w:rPr>
+        <w:t xml:space="preserve">c</w:t>
+      </w:r>
+      <w:r>
+        <w:rPr>
+          <w:rStyle w:val="NormalTok"/>
+        </w:rPr>
+        <w:t xml:space="preserve">(</w:t>
+      </w:r>
+      <w:r>
+        <w:rPr>
+          <w:rStyle w:val="StringTok"/>
+        </w:rPr>
+        <w:t xml:space="preserve">"year"</w:t>
+      </w:r>
+      <w:r>
+        <w:rPr>
+          <w:rStyle w:val="NormalTok"/>
+        </w:rPr>
+        <w:t xml:space="preserve">, </w:t>
+      </w:r>
+      <w:r>
+        <w:rPr>
+          <w:rStyle w:val="StringTok"/>
+        </w:rPr>
+        <w:t xml:space="preserve">"mean"</w:t>
+      </w:r>
+      <w:r>
+        <w:rPr>
+          <w:rStyle w:val="NormalTok"/>
+        </w:rPr>
+        <w:t xml:space="preserve">, </w:t>
+      </w:r>
+      <w:r>
+        <w:rPr>
+          <w:rStyle w:val="StringTok"/>
+        </w:rPr>
+        <w:t xml:space="preserve">"unc"</w:t>
+      </w:r>
+      <w:r>
+        <w:rPr>
+          <w:rStyle w:val="NormalTok"/>
+        </w:rPr>
+        <w:t xml:space="preserve">))</w:t>
+      </w:r>
+    </w:p>
+    <w:p>
+      <w:pPr>
+        <w:pStyle w:val="SourceCode"/>
+      </w:pPr>
+      <w:r>
+        <w:rPr>
+          <w:rStyle w:val="VerbatimChar"/>
+        </w:rPr>
+        <w:t xml:space="preserve">## </w:t>
+      </w:r>
+      <w:r>
+        <w:br/>
+      </w:r>
+      <w:r>
+        <w:rPr>
+          <w:rStyle w:val="VerbatimChar"/>
+        </w:rPr>
+        <w:t xml:space="preserve">## -- Column specification ------------------------------------------------------------</w:t>
+      </w:r>
+      <w:r>
+        <w:br/>
+      </w:r>
+      <w:r>
+        <w:rPr>
+          <w:rStyle w:val="VerbatimChar"/>
+        </w:rPr>
+        <w:t xml:space="preserve">## cols(</w:t>
+      </w:r>
+      <w:r>
+        <w:br/>
+      </w:r>
+      <w:r>
+        <w:rPr>
+          <w:rStyle w:val="VerbatimChar"/>
+        </w:rPr>
+        <w:t xml:space="preserve">##   year = col_double(),</w:t>
+      </w:r>
+      <w:r>
+        <w:br/>
+      </w:r>
+      <w:r>
+        <w:rPr>
+          <w:rStyle w:val="VerbatimChar"/>
+        </w:rPr>
+        <w:t xml:space="preserve">##   mean = col_double(),</w:t>
+      </w:r>
+      <w:r>
+        <w:br/>
+      </w:r>
+      <w:r>
+        <w:rPr>
+          <w:rStyle w:val="VerbatimChar"/>
+        </w:rPr>
+        <w:t xml:space="preserve">##   unc = col_double()</w:t>
+      </w:r>
+      <w:r>
+        <w:br/>
+      </w:r>
+      <w:r>
+        <w:rPr>
+          <w:rStyle w:val="VerbatimChar"/>
+        </w:rPr>
+        <w:t xml:space="preserve">## )</w:t>
+      </w:r>
+    </w:p>
+    <w:p>
+      <w:pPr>
+        <w:pStyle w:val="SourceCode"/>
+      </w:pPr>
+      <w:r>
+        <w:rPr>
+          <w:rStyle w:val="CommentTok"/>
+        </w:rPr>
+        <w:t xml:space="preserve">#Plot it</w:t>
+      </w:r>
+      <w:r>
+        <w:br/>
+      </w:r>
+      <w:r>
+        <w:rPr>
+          <w:rStyle w:val="FunctionTok"/>
+        </w:rPr>
+        <w:t xml:space="preserve">ggplot</w:t>
+      </w:r>
+      <w:r>
+        <w:rPr>
+          <w:rStyle w:val="NormalTok"/>
+        </w:rPr>
+        <w:t xml:space="preserve">(</w:t>
+      </w:r>
+      <w:r>
+        <w:rPr>
+          <w:rStyle w:val="AttributeTok"/>
+        </w:rPr>
+        <w:t xml:space="preserve">data=</w:t>
+      </w:r>
+      <w:r>
+        <w:rPr>
+          <w:rStyle w:val="NormalTok"/>
+        </w:rPr>
+        <w:t xml:space="preserve">Data,</w:t>
+      </w:r>
+      <w:r>
+        <w:rPr>
+          <w:rStyle w:val="AttributeTok"/>
+        </w:rPr>
+        <w:t xml:space="preserve">mapping=</w:t>
+      </w:r>
+      <w:r>
+        <w:rPr>
+          <w:rStyle w:val="FunctionTok"/>
+        </w:rPr>
+        <w:t xml:space="preserve">aes</w:t>
+      </w:r>
+      <w:r>
+        <w:rPr>
+          <w:rStyle w:val="NormalTok"/>
+        </w:rPr>
+        <w:t xml:space="preserve">(</w:t>
+      </w:r>
+      <w:r>
+        <w:rPr>
+          <w:rStyle w:val="AttributeTok"/>
+        </w:rPr>
+        <w:t xml:space="preserve">x=</w:t>
+      </w:r>
+      <w:r>
+        <w:rPr>
+          <w:rStyle w:val="NormalTok"/>
+        </w:rPr>
+        <w:t xml:space="preserve">year, </w:t>
+      </w:r>
+      <w:r>
+        <w:rPr>
+          <w:rStyle w:val="AttributeTok"/>
+        </w:rPr>
+        <w:t xml:space="preserve">y=</w:t>
+      </w:r>
+      <w:r>
+        <w:rPr>
+          <w:rStyle w:val="NormalTok"/>
+        </w:rPr>
+        <w:t xml:space="preserve">mean))</w:t>
+      </w:r>
+      <w:r>
+        <w:rPr>
+          <w:rStyle w:val="SpecialCharTok"/>
+        </w:rPr>
+        <w:t xml:space="preserve">+</w:t>
+      </w:r>
+      <w:r>
+        <w:br/>
+      </w:r>
+      <w:r>
+        <w:rPr>
+          <w:rStyle w:val="FunctionTok"/>
+        </w:rPr>
+        <w:t xml:space="preserve">geom_line</w:t>
+      </w:r>
+      <w:r>
+        <w:rPr>
+          <w:rStyle w:val="NormalTok"/>
+        </w:rPr>
+        <w:t xml:space="preserve">(</w:t>
+      </w:r>
+      <w:r>
+        <w:rPr>
+          <w:rStyle w:val="AttributeTok"/>
+        </w:rPr>
+        <w:t xml:space="preserve">color=</w:t>
+      </w:r>
+      <w:r>
+        <w:rPr>
+          <w:rStyle w:val="StringTok"/>
+        </w:rPr>
+        <w:t xml:space="preserve">"red"</w:t>
+      </w:r>
+      <w:r>
+        <w:rPr>
+          <w:rStyle w:val="NormalTok"/>
+        </w:rPr>
+        <w:t xml:space="preserve">, </w:t>
+      </w:r>
+      <w:r>
+        <w:rPr>
+          <w:rStyle w:val="AttributeTok"/>
+        </w:rPr>
+        <w:t xml:space="preserve">size=</w:t>
+      </w:r>
+      <w:r>
+        <w:rPr>
+          <w:rStyle w:val="DecValTok"/>
+        </w:rPr>
+        <w:t xml:space="preserve">2</w:t>
+      </w:r>
+      <w:r>
+        <w:rPr>
+          <w:rStyle w:val="NormalTok"/>
+        </w:rPr>
+        <w:t xml:space="preserve">)</w:t>
+      </w:r>
+      <w:r>
+        <w:rPr>
+          <w:rStyle w:val="SpecialCharTok"/>
+        </w:rPr>
+        <w:t xml:space="preserve">+</w:t>
+      </w:r>
+      <w:r>
+        <w:br/>
+      </w:r>
+      <w:r>
+        <w:rPr>
+          <w:rStyle w:val="FunctionTok"/>
+        </w:rPr>
+        <w:t xml:space="preserve">xlab</w:t>
+      </w:r>
+      <w:r>
+        <w:rPr>
+          <w:rStyle w:val="NormalTok"/>
+        </w:rPr>
+        <w:t xml:space="preserve">(</w:t>
+      </w:r>
+      <w:r>
+        <w:rPr>
+          <w:rStyle w:val="StringTok"/>
+        </w:rPr>
+        <w:t xml:space="preserve">"Year"</w:t>
+      </w:r>
+      <w:r>
+        <w:rPr>
+          <w:rStyle w:val="NormalTok"/>
+        </w:rPr>
+        <w:t xml:space="preserve">)</w:t>
+      </w:r>
+      <w:r>
+        <w:rPr>
+          <w:rStyle w:val="SpecialCharTok"/>
+        </w:rPr>
+        <w:t xml:space="preserve">+</w:t>
+      </w:r>
+      <w:r>
+        <w:br/>
+      </w:r>
+      <w:r>
+        <w:rPr>
+          <w:rStyle w:val="FunctionTok"/>
+        </w:rPr>
+        <w:t xml:space="preserve">ylab</w:t>
+      </w:r>
+      <w:r>
+        <w:rPr>
+          <w:rStyle w:val="NormalTok"/>
+        </w:rPr>
+        <w:t xml:space="preserve">(</w:t>
+      </w:r>
+      <w:r>
+        <w:rPr>
+          <w:rStyle w:val="StringTok"/>
+        </w:rPr>
+        <w:t xml:space="preserve">"Manual Loa Annual Mean CO_2(ppm)"</w:t>
+      </w:r>
+      <w:r>
+        <w:rPr>
+          <w:rStyle w:val="NormalTok"/>
+        </w:rPr>
+        <w:t xml:space="preserve">)</w:t>
+      </w:r>
+    </w:p>
+    <w:p>
+      <w:pPr>
         <w:pStyle w:val="FirstParagraph"/>
       </w:pPr>
       <w:r>
-        <w:t xml:space="preserve">```[r]</w:t>
-      </w:r>
-      <w:r>
-        <w:t xml:space="preserve"> </w:t>
-      </w:r>
-      <w:r>
-        <w:t xml:space="preserve">install.packages()</w:t>
+        <w:drawing>
+          <wp:inline>
+            <wp:extent cx="4620126" cy="3696101"/>
+            <wp:effectExtent b="0" l="0" r="0" t="0"/>
+            <wp:docPr descr="" title="" id="1" name="Picture"/>
+            <a:graphic>
+              <a:graphicData uri="http://schemas.openxmlformats.org/drawingml/2006/picture">
+                <pic:pic>
+                  <pic:nvPicPr>
+                    <pic:cNvPr descr="case_study_08_files/figure-docx/unnamed-chunk-1-1.png" id="0" name="Picture"/>
+                    <pic:cNvPicPr>
+                      <a:picLocks noChangeArrowheads="1" noChangeAspect="1"/>
+                    </pic:cNvPicPr>
+                  </pic:nvPicPr>
+                  <pic:blipFill>
+                    <a:blip r:embed="rId20"/>
+                    <a:stretch>
+                      <a:fillRect/>
+                    </a:stretch>
+                  </pic:blipFill>
+                  <pic:spPr bwMode="auto">
+                    <a:xfrm>
+                      <a:off x="0" y="0"/>
+                      <a:ext cx="4620126" cy="3696101"/>
+                    </a:xfrm>
+                    <a:prstGeom prst="rect">
+                      <a:avLst/>
+                    </a:prstGeom>
+                    <a:noFill/>
+                    <a:ln w="9525">
+                      <a:noFill/>
+                      <a:headEnd/>
+                      <a:tailEnd/>
+                    </a:ln>
+                  </pic:spPr>
+                </pic:pic>
+              </a:graphicData>
+            </a:graphic>
+          </wp:inline>
+        </w:drawing>
+      </w:r>
+    </w:p>
+    <w:p>
+      <w:pPr>
+        <w:pStyle w:val="SourceCode"/>
+      </w:pPr>
+      <w:r>
+        <w:rPr>
+          <w:rStyle w:val="CommentTok"/>
+        </w:rPr>
+        <w:t xml:space="preserve">#Top 5 Mean Table</w:t>
+      </w:r>
+      <w:r>
+        <w:br/>
+      </w:r>
+      <w:r>
+        <w:rPr>
+          <w:rStyle w:val="NormalTok"/>
+        </w:rPr>
+        <w:t xml:space="preserve">Top5 </w:t>
+      </w:r>
+      <w:r>
+        <w:rPr>
+          <w:rStyle w:val="OtherTok"/>
+        </w:rPr>
+        <w:t xml:space="preserve">&lt;-</w:t>
+      </w:r>
+      <w:r>
+        <w:rPr>
+          <w:rStyle w:val="NormalTok"/>
+        </w:rPr>
+        <w:t xml:space="preserve"> Data</w:t>
+      </w:r>
+      <w:r>
+        <w:rPr>
+          <w:rStyle w:val="SpecialCharTok"/>
+        </w:rPr>
+        <w:t xml:space="preserve">%&gt;%</w:t>
+      </w:r>
+      <w:r>
+        <w:br/>
+      </w:r>
+      <w:r>
+        <w:rPr>
+          <w:rStyle w:val="FunctionTok"/>
+        </w:rPr>
+        <w:t xml:space="preserve">arrange</w:t>
+      </w:r>
+      <w:r>
+        <w:rPr>
+          <w:rStyle w:val="NormalTok"/>
+        </w:rPr>
+        <w:t xml:space="preserve">(</w:t>
+      </w:r>
+      <w:r>
+        <w:rPr>
+          <w:rStyle w:val="FunctionTok"/>
+        </w:rPr>
+        <w:t xml:space="preserve">desc</w:t>
+      </w:r>
+      <w:r>
+        <w:rPr>
+          <w:rStyle w:val="NormalTok"/>
+        </w:rPr>
+        <w:t xml:space="preserve">(mean))</w:t>
+      </w:r>
+      <w:r>
+        <w:rPr>
+          <w:rStyle w:val="SpecialCharTok"/>
+        </w:rPr>
+        <w:t xml:space="preserve">%&gt;%</w:t>
+      </w:r>
+      <w:r>
+        <w:br/>
+      </w:r>
+      <w:r>
+        <w:rPr>
+          <w:rStyle w:val="FunctionTok"/>
+        </w:rPr>
+        <w:t xml:space="preserve">top_n</w:t>
+      </w:r>
+      <w:r>
+        <w:rPr>
+          <w:rStyle w:val="NormalTok"/>
+        </w:rPr>
+        <w:t xml:space="preserve">(mean, </w:t>
+      </w:r>
+      <w:r>
+        <w:rPr>
+          <w:rStyle w:val="AttributeTok"/>
+        </w:rPr>
+        <w:t xml:space="preserve">n=</w:t>
+      </w:r>
+      <w:r>
+        <w:rPr>
+          <w:rStyle w:val="DecValTok"/>
+        </w:rPr>
+        <w:t xml:space="preserve">5</w:t>
+      </w:r>
+      <w:r>
+        <w:rPr>
+          <w:rStyle w:val="NormalTok"/>
+        </w:rPr>
+        <w:t xml:space="preserve">)</w:t>
+      </w:r>
+      <w:r>
+        <w:br/>
+      </w:r>
+      <w:r>
+        <w:br/>
+      </w:r>
+      <w:r>
+        <w:rPr>
+          <w:rStyle w:val="CommentTok"/>
+        </w:rPr>
+        <w:t xml:space="preserve">#Print Top5</w:t>
+      </w:r>
+      <w:r>
+        <w:br/>
+      </w:r>
+      <w:r>
+        <w:rPr>
+          <w:rStyle w:val="NormalTok"/>
+        </w:rPr>
+        <w:t xml:space="preserve">Top5</w:t>
+      </w:r>
+    </w:p>
+    <w:p>
+      <w:pPr>
+        <w:pStyle w:val="SourceCode"/>
+      </w:pPr>
+      <w:r>
+        <w:rPr>
+          <w:rStyle w:val="VerbatimChar"/>
+        </w:rPr>
+        <w:t xml:space="preserve">## # A tibble: 5 x 3</w:t>
+      </w:r>
+      <w:r>
+        <w:br/>
+      </w:r>
+      <w:r>
+        <w:rPr>
+          <w:rStyle w:val="VerbatimChar"/>
+        </w:rPr>
+        <w:t xml:space="preserve">##    year  mean   unc</w:t>
+      </w:r>
+      <w:r>
+        <w:br/>
+      </w:r>
+      <w:r>
+        <w:rPr>
+          <w:rStyle w:val="VerbatimChar"/>
+        </w:rPr>
+        <w:t xml:space="preserve">##   &lt;dbl&gt; &lt;dbl&gt; &lt;dbl&gt;</w:t>
+      </w:r>
+      <w:r>
+        <w:br/>
+      </w:r>
+      <w:r>
+        <w:rPr>
+          <w:rStyle w:val="VerbatimChar"/>
+        </w:rPr>
+        <w:t xml:space="preserve">## 1  2020  414.  0.12</w:t>
+      </w:r>
+      <w:r>
+        <w:br/>
+      </w:r>
+      <w:r>
+        <w:rPr>
+          <w:rStyle w:val="VerbatimChar"/>
+        </w:rPr>
+        <w:t xml:space="preserve">## 2  2019  412.  0.12</w:t>
+      </w:r>
+      <w:r>
+        <w:br/>
+      </w:r>
+      <w:r>
+        <w:rPr>
+          <w:rStyle w:val="VerbatimChar"/>
+        </w:rPr>
+        <w:t xml:space="preserve">## 3  2018  409.  0.12</w:t>
+      </w:r>
+      <w:r>
+        <w:br/>
+      </w:r>
+      <w:r>
+        <w:rPr>
+          <w:rStyle w:val="VerbatimChar"/>
+        </w:rPr>
+        <w:t xml:space="preserve">## 4  2017  407.  0.12</w:t>
+      </w:r>
+      <w:r>
+        <w:br/>
+      </w:r>
+      <w:r>
+        <w:rPr>
+          <w:rStyle w:val="VerbatimChar"/>
+        </w:rPr>
+        <w:t xml:space="preserve">## 5  2016  404.  0.12</w:t>
+      </w:r>
+    </w:p>
+    <w:p>
+      <w:pPr>
+        <w:pStyle w:val="SourceCode"/>
+      </w:pPr>
+      <w:r>
+        <w:rPr>
+          <w:rStyle w:val="CommentTok"/>
+        </w:rPr>
+        <w:t xml:space="preserve">#Knit</w:t>
+      </w:r>
+      <w:r>
+        <w:br/>
+      </w:r>
+      <w:r>
+        <w:rPr>
+          <w:rStyle w:val="NormalTok"/>
+        </w:rPr>
+        <w:t xml:space="preserve">knitr</w:t>
+      </w:r>
+      <w:r>
+        <w:rPr>
+          <w:rStyle w:val="SpecialCharTok"/>
+        </w:rPr>
+        <w:t xml:space="preserve">::</w:t>
+      </w:r>
+      <w:r>
+        <w:rPr>
+          <w:rStyle w:val="FunctionTok"/>
+        </w:rPr>
+        <w:t xml:space="preserve">kable</w:t>
+      </w:r>
+      <w:r>
+        <w:rPr>
+          <w:rStyle w:val="NormalTok"/>
+        </w:rPr>
+        <w:t xml:space="preserve">(Top5)</w:t>
+      </w:r>
+    </w:p>
+    <w:p>
+      <w:pPr>
+        <w:pStyle w:val="FirstParagraph"/>
+      </w:pPr>
+      <w:r>
+        <w:t xml:space="preserve">year</w:t>
       </w:r>
     </w:p>
     <w:p>
@@ -75,25 +833,7 @@
         <w:pStyle w:val="BodyText"/>
       </w:pPr>
       <w:r>
-        <w:t xml:space="preserve">#Load Packages</w:t>
-      </w:r>
-      <w:r>
-        <w:t xml:space="preserve"> </w:t>
-      </w:r>
-      <w:r>
-        <w:t xml:space="preserve">library(tidyverse)</w:t>
-      </w:r>
-      <w:r>
-        <w:t xml:space="preserve"> </w:t>
-      </w:r>
-      <w:r>
-        <w:t xml:space="preserve">library(dplyr)</w:t>
-      </w:r>
-      <w:r>
-        <w:t xml:space="preserve"> </w:t>
-      </w:r>
-      <w:r>
-        <w:t xml:space="preserve">library(kableExtra)</w:t>
+        <w:t xml:space="preserve">mean</w:t>
       </w:r>
     </w:p>
     <w:p>
@@ -101,146 +841,15 @@
         <w:pStyle w:val="BodyText"/>
       </w:pPr>
       <w:r>
-        <w:t xml:space="preserve">#Read data in</w:t>
-      </w:r>
-      <w:r>
-        <w:t xml:space="preserve"> </w:t>
-      </w:r>
-      <w:r>
-        <w:t xml:space="preserve">URL&lt;- (</w:t>
-      </w:r>
-      <w:r>
-        <w:t xml:space="preserve">“</w:t>
-      </w:r>
-      <w:hyperlink r:id="rId20">
-        <w:r>
-          <w:rPr>
-            <w:rStyle w:val="Hyperlink"/>
-          </w:rPr>
-          <w:t xml:space="preserve">https://gml.noaa.gov/webdata/ccgg/trends/co2/co2_annmean_mlo.txt</w:t>
-        </w:r>
-      </w:hyperlink>
-      <w:r>
-        <w:t xml:space="preserve">”</w:t>
-      </w:r>
-      <w:r>
-        <w:t xml:space="preserve">)</w:t>
-      </w:r>
-      <w:r>
-        <w:t xml:space="preserve"> </w:t>
-      </w:r>
-      <w:r>
-        <w:t xml:space="preserve">Data &lt;- read_table(URL, skip=57, col_names= c(</w:t>
-      </w:r>
-      <w:r>
-        <w:t xml:space="preserve">“</w:t>
-      </w:r>
-      <w:r>
-        <w:t xml:space="preserve">year</w:t>
-      </w:r>
-      <w:r>
-        <w:t xml:space="preserve">”</w:t>
-      </w:r>
-      <w:r>
-        <w:t xml:space="preserve">,</w:t>
-      </w:r>
-      <w:r>
-        <w:t xml:space="preserve"> </w:t>
-      </w:r>
-      <w:r>
-        <w:t xml:space="preserve">“</w:t>
-      </w:r>
-      <w:r>
-        <w:t xml:space="preserve">mean</w:t>
-      </w:r>
-      <w:r>
-        <w:t xml:space="preserve">”</w:t>
-      </w:r>
-      <w:r>
-        <w:t xml:space="preserve">,</w:t>
-      </w:r>
-      <w:r>
-        <w:t xml:space="preserve"> </w:t>
-      </w:r>
-      <w:r>
-        <w:t xml:space="preserve">“</w:t>
-      </w:r>
-      <w:r>
         <w:t xml:space="preserve">unc</w:t>
       </w:r>
-      <w:r>
-        <w:t xml:space="preserve">”</w:t>
-      </w:r>
-      <w:r>
-        <w:t xml:space="preserve">))</w:t>
-      </w:r>
     </w:p>
     <w:p>
       <w:pPr>
         <w:pStyle w:val="BodyText"/>
       </w:pPr>
       <w:r>
-        <w:t xml:space="preserve">#Plot it</w:t>
-      </w:r>
-      <w:r>
-        <w:t xml:space="preserve"> </w:t>
-      </w:r>
-      <w:r>
-        <w:t xml:space="preserve">ggplot(data=Data,mapping=aes(x=year, y=mean))+</w:t>
-      </w:r>
-      <w:r>
-        <w:t xml:space="preserve"> </w:t>
-      </w:r>
-      <w:r>
-        <w:t xml:space="preserve">geom_line(color=</w:t>
-      </w:r>
-      <w:r>
-        <w:t xml:space="preserve">“</w:t>
-      </w:r>
-      <w:r>
-        <w:t xml:space="preserve">red</w:t>
-      </w:r>
-      <w:r>
-        <w:t xml:space="preserve">”</w:t>
-      </w:r>
-      <w:r>
-        <w:t xml:space="preserve">, size=2)+</w:t>
-      </w:r>
-      <w:r>
-        <w:t xml:space="preserve"> </w:t>
-      </w:r>
-      <w:r>
-        <w:t xml:space="preserve">xlab(</w:t>
-      </w:r>
-      <w:r>
-        <w:t xml:space="preserve">“</w:t>
-      </w:r>
-      <w:r>
-        <w:t xml:space="preserve">Year</w:t>
-      </w:r>
-      <w:r>
-        <w:t xml:space="preserve">”</w:t>
-      </w:r>
-      <w:r>
-        <w:t xml:space="preserve">)+</w:t>
-      </w:r>
-      <w:r>
-        <w:t xml:space="preserve"> </w:t>
-      </w:r>
-      <w:r>
-        <w:t xml:space="preserve">ylab(</w:t>
-      </w:r>
-      <w:r>
-        <w:t xml:space="preserve">“</w:t>
-      </w:r>
-      <w:r>
-        <w:t xml:space="preserve">Manual Loa Annual Mean CO_2(ppm)</w:t>
-      </w:r>
-      <w:r>
-        <w:t xml:space="preserve">”</w:t>
-      </w:r>
-      <w:r>
-        <w:t xml:space="preserve">)</w:t>
+        <w:t xml:space="preserve">2020</w:t>
       </w:r>
     </w:p>
     <w:p>
@@ -248,25 +857,7 @@
         <w:pStyle w:val="BodyText"/>
       </w:pPr>
       <w:r>
-        <w:t xml:space="preserve">#Top 5 Mean Table</w:t>
-      </w:r>
-      <w:r>
-        <w:t xml:space="preserve"> </w:t>
-      </w:r>
-      <w:r>
-        <w:t xml:space="preserve">Top5 &lt;- Data%&gt;%</w:t>
-      </w:r>
-      <w:r>
-        <w:t xml:space="preserve"> </w:t>
-      </w:r>
-      <w:r>
-        <w:t xml:space="preserve">arrange(desc(mean))%&gt;%</w:t>
-      </w:r>
-      <w:r>
-        <w:t xml:space="preserve"> </w:t>
-      </w:r>
-      <w:r>
-        <w:t xml:space="preserve">top_n(mean, n=5)</w:t>
+        <w:t xml:space="preserve">414.24</w:t>
       </w:r>
     </w:p>
     <w:p>
@@ -274,13 +865,7 @@
         <w:pStyle w:val="BodyText"/>
       </w:pPr>
       <w:r>
-        <w:t xml:space="preserve">#Print Top5</w:t>
-      </w:r>
-      <w:r>
-        <w:t xml:space="preserve"> </w:t>
-      </w:r>
-      <w:r>
-        <w:t xml:space="preserve">Top5</w:t>
+        <w:t xml:space="preserve">0.12</w:t>
       </w:r>
     </w:p>
     <w:p>
@@ -288,13 +873,95 @@
         <w:pStyle w:val="BodyText"/>
       </w:pPr>
       <w:r>
-        <w:t xml:space="preserve">#Knit</w:t>
-      </w:r>
-      <w:r>
-        <w:t xml:space="preserve"> </w:t>
-      </w:r>
-      <w:r>
-        <w:t xml:space="preserve">knitr::kable(Top5)</w:t>
+        <w:t xml:space="preserve">2019</w:t>
+      </w:r>
+    </w:p>
+    <w:p>
+      <w:pPr>
+        <w:pStyle w:val="BodyText"/>
+      </w:pPr>
+      <w:r>
+        <w:t xml:space="preserve">411.66</w:t>
+      </w:r>
+    </w:p>
+    <w:p>
+      <w:pPr>
+        <w:pStyle w:val="BodyText"/>
+      </w:pPr>
+      <w:r>
+        <w:t xml:space="preserve">0.12</w:t>
+      </w:r>
+    </w:p>
+    <w:p>
+      <w:pPr>
+        <w:pStyle w:val="BodyText"/>
+      </w:pPr>
+      <w:r>
+        <w:t xml:space="preserve">2018</w:t>
+      </w:r>
+    </w:p>
+    <w:p>
+      <w:pPr>
+        <w:pStyle w:val="BodyText"/>
+      </w:pPr>
+      <w:r>
+        <w:t xml:space="preserve">408.72</w:t>
+      </w:r>
+    </w:p>
+    <w:p>
+      <w:pPr>
+        <w:pStyle w:val="BodyText"/>
+      </w:pPr>
+      <w:r>
+        <w:t xml:space="preserve">0.12</w:t>
+      </w:r>
+    </w:p>
+    <w:p>
+      <w:pPr>
+        <w:pStyle w:val="BodyText"/>
+      </w:pPr>
+      <w:r>
+        <w:t xml:space="preserve">2017</w:t>
+      </w:r>
+    </w:p>
+    <w:p>
+      <w:pPr>
+        <w:pStyle w:val="BodyText"/>
+      </w:pPr>
+      <w:r>
+        <w:t xml:space="preserve">406.76</w:t>
+      </w:r>
+    </w:p>
+    <w:p>
+      <w:pPr>
+        <w:pStyle w:val="BodyText"/>
+      </w:pPr>
+      <w:r>
+        <w:t xml:space="preserve">0.12</w:t>
+      </w:r>
+    </w:p>
+    <w:p>
+      <w:pPr>
+        <w:pStyle w:val="BodyText"/>
+      </w:pPr>
+      <w:r>
+        <w:t xml:space="preserve">2016</w:t>
+      </w:r>
+    </w:p>
+    <w:p>
+      <w:pPr>
+        <w:pStyle w:val="BodyText"/>
+      </w:pPr>
+      <w:r>
+        <w:t xml:space="preserve">404.41</w:t>
+      </w:r>
+    </w:p>
+    <w:p>
+      <w:pPr>
+        <w:pStyle w:val="BodyText"/>
+      </w:pPr>
+      <w:r>
+        <w:t xml:space="preserve">0.12</w:t>
       </w:r>
     </w:p>
     <w:sectPr/>

</xml_diff>